<commit_message>
Shell Scripting Assignments added
</commit_message>
<xml_diff>
--- a/Shell_Script/Day-7 Assignments.docx
+++ b/Shell_Script/Day-7 Assignments.docx
@@ -17,15 +17,13 @@
     </w:p>
     <w:p>
       <w:r>
-        <w:t xml:space="preserve">1.count the number of files and folder present in the directory.  if </w:t>
-      </w:r>
-      <w:proofErr w:type="gramStart"/>
-      <w:r>
-        <w:t>possible</w:t>
-      </w:r>
-      <w:proofErr w:type="gramEnd"/>
-      <w:r>
-        <w:t xml:space="preserve"> take the directory path from user.</w:t>
+        <w:t>1.count the number of files and</w:t>
+      </w:r>
+      <w:r>
+        <w:t xml:space="preserve"> </w:t>
+      </w:r>
+      <w:r>
+        <w:t>folder present in the directory.  if possible take the directory path from user.</w:t>
       </w:r>
     </w:p>
     <w:p>

</xml_diff>